<commit_message>
Add landing page elements
</commit_message>
<xml_diff>
--- a/magic_window/ab650569-b219-4289-8643-c7a0af90af4a/card_outside.docx
+++ b/magic_window/ab650569-b219-4289-8643-c7a0af90af4a/card_outside.docx
@@ -21,8 +21,8 @@
     <w:tbl>
       <w:tblPr>
         <w:tblStyle w:val="TableGrid"/>
-        <w:tblW w:w="15876" w:type="dxa"/>
-        <w:tblInd w:w="137" w:type="dxa"/>
+        <w:tblW w:w="15025" w:type="dxa"/>
+        <w:tblInd w:w="846" w:type="dxa"/>
         <w:tblBorders>
           <w:insideH w:val="single" w:sz="6" w:space="0" w:color="auto"/>
           <w:insideV w:val="single" w:sz="6" w:space="0" w:color="auto"/>
@@ -30,8 +30,8 @@
         <w:tblLook w:val="04A0" w:firstRow="1" w:lastRow="0" w:firstColumn="1" w:lastColumn="0" w:noHBand="0" w:noVBand="1"/>
       </w:tblPr>
       <w:tblGrid>
-        <w:gridCol w:w="8363"/>
-        <w:gridCol w:w="7513"/>
+        <w:gridCol w:w="7654"/>
+        <w:gridCol w:w="7371"/>
       </w:tblGrid>
       <w:tr>
         <w:trPr>
@@ -39,7 +39,7 @@
         </w:trPr>
         <w:tc>
           <w:tcPr>
-            <w:tcW w:w="8363" w:type="dxa"/>
+            <w:tcW w:w="7654" w:type="dxa"/>
           </w:tcPr>
           <w:p>
             <w:pPr>
@@ -236,12 +236,12 @@
         </w:tc>
         <w:tc>
           <w:tcPr>
-            <w:tcW w:w="7513" w:type="dxa"/>
+            <w:tcW w:w="7371" w:type="dxa"/>
           </w:tcPr>
           <w:p>
             <w:pPr>
               <w:tabs>
-                <w:tab w:val="left" w:pos="7740"/>
+                <w:tab w:val="left" w:pos="7146"/>
               </w:tabs>
               <w:ind w:left="-115"/>
               <w:jc w:val="center"/>
@@ -281,13 +281,13 @@
                 </w14:textOutline>
               </w:rPr>
               <w:drawing>
-                <wp:anchor distT="0" distB="0" distL="114300" distR="114300" simplePos="0" relativeHeight="251658240" behindDoc="0" locked="0" layoutInCell="1" allowOverlap="1" wp14:anchorId="22865EA4" wp14:editId="6D37E9CD">
+                <wp:anchor distT="0" distB="0" distL="114300" distR="114300" simplePos="0" relativeHeight="251658240" behindDoc="0" locked="0" layoutInCell="1" allowOverlap="1" wp14:anchorId="22865EA4" wp14:editId="1F7EF3A3">
                   <wp:simplePos x="0" y="0"/>
                   <wp:positionH relativeFrom="column">
-                    <wp:posOffset>426720</wp:posOffset>
+                    <wp:posOffset>130615</wp:posOffset>
                   </wp:positionH>
                   <wp:positionV relativeFrom="paragraph">
-                    <wp:posOffset>1938914</wp:posOffset>
+                    <wp:posOffset>1938655</wp:posOffset>
                   </wp:positionV>
                   <wp:extent cx="4248332" cy="2834434"/>
                   <wp:effectExtent l="0" t="0" r="0" b="0"/>
@@ -427,7 +427,7 @@
         </w:trPr>
         <w:tc>
           <w:tcPr>
-            <w:tcW w:w="8363" w:type="dxa"/>
+            <w:tcW w:w="7654" w:type="dxa"/>
           </w:tcPr>
           <w:p>
             <w:pPr>
@@ -633,7 +633,7 @@
         </w:tc>
         <w:tc>
           <w:tcPr>
-            <w:tcW w:w="7513" w:type="dxa"/>
+            <w:tcW w:w="7371" w:type="dxa"/>
             <w:vMerge w:val="restart"/>
           </w:tcPr>
           <w:p>
@@ -653,7 +653,7 @@
         </w:trPr>
         <w:tc>
           <w:tcPr>
-            <w:tcW w:w="8363" w:type="dxa"/>
+            <w:tcW w:w="7654" w:type="dxa"/>
           </w:tcPr>
           <w:p>
             <w:pPr>
@@ -740,7 +740,7 @@
         </w:tc>
         <w:tc>
           <w:tcPr>
-            <w:tcW w:w="7513" w:type="dxa"/>
+            <w:tcW w:w="7371" w:type="dxa"/>
             <w:vMerge/>
           </w:tcPr>
           <w:p>
@@ -797,14 +797,14 @@
         <v:path o:extrusionok="f" gradientshapeok="t" o:connecttype="rect"/>
         <o:lock v:ext="edit" aspectratio="t"/>
       </v:shapetype>
-      <v:shape id="_x0000_i1056" type="#_x0000_t75" style="width:60.6pt;height:43.8pt;visibility:visible;mso-wrap-style:square" o:bullet="t">
+      <v:shape id="_x0000_i1040" type="#_x0000_t75" style="width:60.9pt;height:43.4pt;visibility:visible;mso-wrap-style:square" o:bullet="t">
         <v:imagedata r:id="rId1" o:title=""/>
       </v:shape>
     </w:pict>
   </w:numPicBullet>
   <w:numPicBullet w:numPicBulletId="1">
     <w:pict>
-      <v:shape id="_x0000_i1057" type="#_x0000_t75" style="width:799.8pt;height:568.2pt;visibility:visible;mso-wrap-style:square" o:bullet="t">
+      <v:shape id="_x0000_i1041" type="#_x0000_t75" style="width:800.3pt;height:567.7pt;visibility:visible;mso-wrap-style:square" o:bullet="t">
         <v:imagedata r:id="rId2" o:title=""/>
       </v:shape>
     </w:pict>

</xml_diff>